<commit_message>
Update Increment 2 report
</commit_message>
<xml_diff>
--- a/Project/Project Increment 2.docx
+++ b/Project/Project Increment 2.docx
@@ -740,7 +740,13 @@
       </w:pPr>
       <w:r>
         <w:tab/>
-        <w:t>Function clean_data(raw_data):</w:t>
+        <w:t>Function clean_data(raw_data</w:t>
+      </w:r>
+      <w:r>
+        <w:t>: str</w:t>
+      </w:r>
+      <w:r>
+        <w:t>):</w:t>
       </w:r>
     </w:p>
     <w:p>
@@ -750,29 +756,18 @@
         <w:ind w:left="720" w:hanging="720"/>
       </w:pPr>
       <w:r>
+        <w:lastRenderedPageBreak/>
         <w:tab/>
       </w:r>
       <w:r>
         <w:tab/>
-        <w:t xml:space="preserve">Raw_data </w:t>
-      </w:r>
-      <w:r>
-        <w:sym w:font="Wingdings" w:char="F0E0"/>
-      </w:r>
-      <w:r>
-        <w:t xml:space="preserve"> symbols removed </w:t>
-      </w:r>
-      <w:r>
-        <w:sym w:font="Wingdings" w:char="F0E0"/>
-      </w:r>
-      <w:r>
-        <w:t xml:space="preserve">lemmatization </w:t>
-      </w:r>
-      <w:r>
-        <w:sym w:font="Wingdings" w:char="F0E0"/>
-      </w:r>
-      <w:r>
-        <w:t>Stop words removed</w:t>
+        <w:t>“This function cleans a string text</w:t>
+      </w:r>
+      <w:r>
+        <w:t xml:space="preserve"> by, removing symbols, removing stop words, and converting words to its original form, and</w:t>
+      </w:r>
+      <w:r>
+        <w:t>”</w:t>
       </w:r>
     </w:p>
     <w:p>
@@ -782,7 +777,38 @@
         <w:ind w:left="720" w:hanging="720"/>
       </w:pPr>
       <w:r>
-        <w:lastRenderedPageBreak/>
+        <w:tab/>
+      </w:r>
+      <w:r>
+        <w:tab/>
+        <w:t xml:space="preserve">Raw_data </w:t>
+      </w:r>
+      <w:r>
+        <w:sym w:font="Wingdings" w:char="F0E0"/>
+      </w:r>
+      <w:r>
+        <w:t xml:space="preserve"> symbols removed </w:t>
+      </w:r>
+      <w:r>
+        <w:sym w:font="Wingdings" w:char="F0E0"/>
+      </w:r>
+      <w:r>
+        <w:t xml:space="preserve">lemmatization </w:t>
+      </w:r>
+      <w:r>
+        <w:sym w:font="Wingdings" w:char="F0E0"/>
+      </w:r>
+      <w:r>
+        <w:t>Stop words removed</w:t>
+      </w:r>
+    </w:p>
+    <w:p>
+      <w:pPr>
+        <w:pStyle w:val="NormalWeb"/>
+        <w:spacing w:before="0" w:beforeAutospacing="0" w:after="0" w:afterAutospacing="0" w:line="480" w:lineRule="auto"/>
+        <w:ind w:left="720" w:firstLine="720"/>
+      </w:pPr>
+      <w:r>
         <w:t>Return cleaned_data</w:t>
       </w:r>
     </w:p>
@@ -793,7 +819,13 @@
         <w:ind w:left="720" w:hanging="720"/>
       </w:pPr>
       <w:r>
-        <w:t>Function get_most_commons(array_of_text, n_grams_model):</w:t>
+        <w:t>Function get_most_commons(array_of_text</w:t>
+      </w:r>
+      <w:r>
+        <w:t>: list</w:t>
+      </w:r>
+      <w:r>
+        <w:t>, n_grams_model):</w:t>
       </w:r>
     </w:p>
     <w:p>
@@ -806,10 +838,38 @@
         <w:tab/>
       </w:r>
       <w:r>
-        <w:t>array_of_text</w:t>
-      </w:r>
-      <w:r>
-        <w:t xml:space="preserve"> </w:t>
+        <w:t>“This function returns an array of text to a list of tuple of (the counted token, its frequency) in the text in a form of n_grams_model (uni</w:t>
+      </w:r>
+      <w:r>
+        <w:t>gram</w:t>
+      </w:r>
+      <w:r>
+        <w:t>, bi</w:t>
+      </w:r>
+      <w:r>
+        <w:t>gram</w:t>
+      </w:r>
+      <w:r>
+        <w:t>, tri</w:t>
+      </w:r>
+      <w:r>
+        <w:t>gram</w:t>
+      </w:r>
+      <w:r>
+        <w:t>, etc.)”</w:t>
+      </w:r>
+    </w:p>
+    <w:p>
+      <w:pPr>
+        <w:pStyle w:val="NormalWeb"/>
+        <w:spacing w:before="0" w:beforeAutospacing="0" w:after="0" w:afterAutospacing="0" w:line="480" w:lineRule="auto"/>
+        <w:ind w:left="720" w:hanging="720"/>
+      </w:pPr>
+      <w:r>
+        <w:tab/>
+      </w:r>
+      <w:r>
+        <w:t xml:space="preserve">array_of_text </w:t>
       </w:r>
       <w:r>
         <w:sym w:font="Wingdings" w:char="F0E0"/>
@@ -871,6 +931,17 @@
       </w:pPr>
       <w:r>
         <w:tab/>
+        <w:t>“This function turns a list of tuple of two elements to a pandas table format with two columns: token and frequency”</w:t>
+      </w:r>
+    </w:p>
+    <w:p>
+      <w:pPr>
+        <w:pStyle w:val="NormalWeb"/>
+        <w:spacing w:before="0" w:beforeAutospacing="0" w:after="0" w:afterAutospacing="0" w:line="480" w:lineRule="auto"/>
+        <w:ind w:left="720" w:hanging="720"/>
+      </w:pPr>
+      <w:r>
+        <w:tab/>
         <w:t>Return DataFrame(data = list, columns = [</w:t>
       </w:r>
       <w:r>
@@ -878,6 +949,120 @@
       </w:r>
       <w:r>
         <w:t>])</w:t>
+      </w:r>
+    </w:p>
+    <w:p>
+      <w:pPr>
+        <w:pStyle w:val="NormalWeb"/>
+        <w:spacing w:before="0" w:beforeAutospacing="0" w:after="0" w:afterAutospacing="0" w:line="480" w:lineRule="auto"/>
+        <w:ind w:left="720" w:hanging="720"/>
+      </w:pPr>
+      <w:r>
+        <w:t>Function criteria_ratio(list_of_tokens, list_of_criteria):</w:t>
+      </w:r>
+    </w:p>
+    <w:p>
+      <w:pPr>
+        <w:pStyle w:val="NormalWeb"/>
+        <w:spacing w:before="0" w:beforeAutospacing="0" w:after="0" w:afterAutospacing="0" w:line="480" w:lineRule="auto"/>
+        <w:ind w:left="720" w:hanging="720"/>
+      </w:pPr>
+      <w:r>
+        <w:tab/>
+        <w:t>“This function finds the similarity of tokens in a list with each criterion in a list and computer the percentage ratios of each criterion”</w:t>
+      </w:r>
+    </w:p>
+    <w:p>
+      <w:pPr>
+        <w:pStyle w:val="NormalWeb"/>
+        <w:spacing w:before="0" w:beforeAutospacing="0" w:after="0" w:afterAutospacing="0" w:line="480" w:lineRule="auto"/>
+        <w:ind w:left="720" w:hanging="720"/>
+      </w:pPr>
+      <w:r>
+        <w:tab/>
+        <w:t>For criterion in list_of_criteria</w:t>
+      </w:r>
+    </w:p>
+    <w:p>
+      <w:pPr>
+        <w:pStyle w:val="NormalWeb"/>
+        <w:spacing w:before="0" w:beforeAutospacing="0" w:after="0" w:afterAutospacing="0" w:line="480" w:lineRule="auto"/>
+        <w:ind w:left="720" w:hanging="720"/>
+      </w:pPr>
+      <w:r>
+        <w:tab/>
+      </w:r>
+      <w:r>
+        <w:tab/>
+        <w:t>For token in list_of_tokens:</w:t>
+      </w:r>
+    </w:p>
+    <w:p>
+      <w:pPr>
+        <w:pStyle w:val="NormalWeb"/>
+        <w:spacing w:before="0" w:beforeAutospacing="0" w:after="0" w:afterAutospacing="0" w:line="480" w:lineRule="auto"/>
+        <w:ind w:left="720" w:hanging="720"/>
+      </w:pPr>
+      <w:r>
+        <w:tab/>
+      </w:r>
+      <w:r>
+        <w:tab/>
+      </w:r>
+      <w:r>
+        <w:tab/>
+        <w:t>Similarity = similarity_distance(token, criterion)</w:t>
+      </w:r>
+    </w:p>
+    <w:p>
+      <w:pPr>
+        <w:pStyle w:val="NormalWeb"/>
+        <w:spacing w:before="0" w:beforeAutospacing="0" w:after="0" w:afterAutospacing="0" w:line="480" w:lineRule="auto"/>
+        <w:ind w:left="720" w:hanging="720"/>
+      </w:pPr>
+      <w:r>
+        <w:tab/>
+        <w:t>Sum_amount = sum(all_similarity(list_of_criteria))</w:t>
+      </w:r>
+    </w:p>
+    <w:p>
+      <w:pPr>
+        <w:pStyle w:val="NormalWeb"/>
+        <w:spacing w:before="0" w:beforeAutospacing="0" w:after="0" w:afterAutospacing="0" w:line="480" w:lineRule="auto"/>
+        <w:ind w:left="720" w:hanging="720"/>
+      </w:pPr>
+      <w:r>
+        <w:tab/>
+        <w:t>For criterion in list_of_criteria:</w:t>
+      </w:r>
+    </w:p>
+    <w:p>
+      <w:pPr>
+        <w:pStyle w:val="NormalWeb"/>
+        <w:spacing w:before="0" w:beforeAutospacing="0" w:after="0" w:afterAutospacing="0" w:line="480" w:lineRule="auto"/>
+        <w:ind w:left="720" w:hanging="720"/>
+      </w:pPr>
+      <w:r>
+        <w:tab/>
+      </w:r>
+      <w:r>
+        <w:tab/>
+        <w:t>Percentage = similarity_of_</w:t>
+      </w:r>
+      <w:r>
+        <w:t>a_criteron / sum_amount</w:t>
+      </w:r>
+    </w:p>
+    <w:p>
+      <w:pPr>
+        <w:pStyle w:val="NormalWeb"/>
+        <w:spacing w:before="0" w:beforeAutospacing="0" w:after="0" w:afterAutospacing="0" w:line="480" w:lineRule="auto"/>
+        <w:ind w:left="720" w:hanging="720"/>
+      </w:pPr>
+      <w:r>
+        <w:lastRenderedPageBreak/>
+        <w:tab/>
+        <w:t>Return list_of_all_criteron_percentage</w:t>
       </w:r>
     </w:p>
     <w:p>
@@ -926,7 +1111,7 @@
           <w:noProof/>
         </w:rPr>
         <w:drawing>
-          <wp:inline distT="0" distB="0" distL="0" distR="0" wp14:anchorId="2284ED71" wp14:editId="5ED9DC23">
+          <wp:inline distT="0" distB="0" distL="0" distR="0" wp14:anchorId="2284ED71" wp14:editId="6E9D2A59">
             <wp:extent cx="5486400" cy="3200400"/>
             <wp:effectExtent l="0" t="19050" r="19050" b="38100"/>
             <wp:docPr id="7" name="Diagram 7"/>
@@ -955,171 +1140,6 @@
           <w:b/>
           <w:bCs/>
         </w:rPr>
-        <w:t>Detail Design of Features and Analysis</w:t>
-      </w:r>
-    </w:p>
-    <w:p>
-      <w:pPr>
-        <w:pStyle w:val="NormalWeb"/>
-        <w:numPr>
-          <w:ilvl w:val="0"/>
-          <w:numId w:val="1"/>
-        </w:numPr>
-        <w:spacing w:before="0" w:beforeAutospacing="0" w:after="0" w:afterAutospacing="0" w:line="480" w:lineRule="auto"/>
-      </w:pPr>
-      <w:bookmarkStart w:id="1" w:name="_Hlk86847641"/>
-      <w:r>
-        <w:t>Punctuation removal</w:t>
-      </w:r>
-    </w:p>
-    <w:p>
-      <w:pPr>
-        <w:pStyle w:val="NormalWeb"/>
-        <w:numPr>
-          <w:ilvl w:val="0"/>
-          <w:numId w:val="1"/>
-        </w:numPr>
-        <w:spacing w:before="0" w:beforeAutospacing="0" w:after="0" w:afterAutospacing="0" w:line="480" w:lineRule="auto"/>
-      </w:pPr>
-      <w:r>
-        <w:t>Exploratory analysis, such as review length vs frequency, or review length vs ratings</w:t>
-      </w:r>
-    </w:p>
-    <w:p>
-      <w:pPr>
-        <w:pStyle w:val="NormalWeb"/>
-        <w:numPr>
-          <w:ilvl w:val="0"/>
-          <w:numId w:val="1"/>
-        </w:numPr>
-        <w:spacing w:before="0" w:beforeAutospacing="0" w:after="0" w:afterAutospacing="0" w:line="480" w:lineRule="auto"/>
-      </w:pPr>
-      <w:r>
-        <w:t>Word cloud generation</w:t>
-      </w:r>
-    </w:p>
-    <w:p>
-      <w:pPr>
-        <w:pStyle w:val="NormalWeb"/>
-        <w:numPr>
-          <w:ilvl w:val="0"/>
-          <w:numId w:val="1"/>
-        </w:numPr>
-        <w:spacing w:before="0" w:beforeAutospacing="0" w:after="0" w:afterAutospacing="0" w:line="480" w:lineRule="auto"/>
-      </w:pPr>
-      <w:r>
-        <w:t>Spacy library’s rule-based matching</w:t>
-      </w:r>
-    </w:p>
-    <w:p>
-      <w:pPr>
-        <w:pStyle w:val="NormalWeb"/>
-        <w:numPr>
-          <w:ilvl w:val="0"/>
-          <w:numId w:val="1"/>
-        </w:numPr>
-        <w:spacing w:before="0" w:beforeAutospacing="0" w:after="0" w:afterAutospacing="0" w:line="480" w:lineRule="auto"/>
-      </w:pPr>
-      <w:r>
-        <w:lastRenderedPageBreak/>
-        <w:t>Review phrase extraction</w:t>
-      </w:r>
-    </w:p>
-    <w:bookmarkEnd w:id="1"/>
-    <w:p>
-      <w:pPr>
-        <w:pStyle w:val="NormalWeb"/>
-        <w:numPr>
-          <w:ilvl w:val="0"/>
-          <w:numId w:val="1"/>
-        </w:numPr>
-        <w:spacing w:before="0" w:beforeAutospacing="0" w:after="0" w:afterAutospacing="0" w:line="480" w:lineRule="auto"/>
-      </w:pPr>
-      <w:r>
-        <w:t>Clustering phrases / classification with the support of word vectors</w:t>
-      </w:r>
-    </w:p>
-    <w:p>
-      <w:pPr>
-        <w:pStyle w:val="NormalWeb"/>
-        <w:spacing w:before="0" w:beforeAutospacing="0" w:after="0" w:afterAutospacing="0" w:line="480" w:lineRule="auto"/>
-        <w:ind w:left="720" w:hanging="720"/>
-        <w:rPr>
-          <w:b/>
-          <w:bCs/>
-        </w:rPr>
-      </w:pPr>
-      <w:r>
-        <w:rPr>
-          <w:b/>
-          <w:bCs/>
-        </w:rPr>
-        <w:t>Implementation</w:t>
-      </w:r>
-    </w:p>
-    <w:p>
-      <w:pPr>
-        <w:pStyle w:val="NormalWeb"/>
-        <w:spacing w:before="0" w:beforeAutospacing="0" w:after="0" w:afterAutospacing="0" w:line="480" w:lineRule="auto"/>
-        <w:ind w:left="720"/>
-      </w:pPr>
-      <w:r>
-        <w:t>Please find the code attached.</w:t>
-      </w:r>
-    </w:p>
-    <w:p>
-      <w:pPr>
-        <w:pStyle w:val="NormalWeb"/>
-        <w:spacing w:before="0" w:beforeAutospacing="0" w:after="0" w:afterAutospacing="0" w:line="480" w:lineRule="auto"/>
-        <w:ind w:left="720" w:hanging="720"/>
-        <w:rPr>
-          <w:b/>
-          <w:bCs/>
-        </w:rPr>
-      </w:pPr>
-      <w:r>
-        <w:rPr>
-          <w:b/>
-          <w:bCs/>
-        </w:rPr>
-        <w:t>Preliminary Results</w:t>
-      </w:r>
-    </w:p>
-    <w:p>
-      <w:pPr>
-        <w:pStyle w:val="NormalWeb"/>
-        <w:numPr>
-          <w:ilvl w:val="0"/>
-          <w:numId w:val="2"/>
-        </w:numPr>
-        <w:spacing w:before="0" w:beforeAutospacing="0" w:after="0" w:afterAutospacing="0" w:line="480" w:lineRule="auto"/>
-      </w:pPr>
-      <w:r>
-        <w:t>We can see the pattern that those who are more satisfied are more likely to give reviews. Also, the data set is not balanced among ratings.</w:t>
-      </w:r>
-    </w:p>
-    <w:p>
-      <w:pPr>
-        <w:pStyle w:val="NormalWeb"/>
-        <w:spacing w:before="0" w:beforeAutospacing="0" w:after="0" w:afterAutospacing="0" w:line="480" w:lineRule="auto"/>
-        <w:ind w:left="1080"/>
-      </w:pPr>
-    </w:p>
-    <w:p>
-      <w:pPr>
-        <w:pStyle w:val="NormalWeb"/>
-        <w:spacing w:before="0" w:beforeAutospacing="0" w:after="0" w:afterAutospacing="0" w:line="480" w:lineRule="auto"/>
-        <w:ind w:left="720" w:hanging="720"/>
-        <w:rPr>
-          <w:b/>
-          <w:bCs/>
-        </w:rPr>
-      </w:pPr>
-      <w:r>
-        <w:rPr>
-          <w:b/>
-          <w:bCs/>
-        </w:rPr>
         <w:t>Project Management</w:t>
       </w:r>
     </w:p>
@@ -1141,6 +1161,25 @@
           <w:u w:val="single"/>
         </w:rPr>
         <w:t>Implementation status report</w:t>
+      </w:r>
+    </w:p>
+    <w:p>
+      <w:pPr>
+        <w:pStyle w:val="NormalWeb"/>
+        <w:spacing w:before="0" w:beforeAutospacing="0" w:after="0" w:afterAutospacing="0" w:line="480" w:lineRule="auto"/>
+        <w:ind w:left="720"/>
+      </w:pPr>
+      <w:r>
+        <w:rPr>
+          <w:u w:val="single"/>
+        </w:rPr>
+        <w:t>Note</w:t>
+      </w:r>
+      <w:r>
+        <w:t>: This is a one-person group. Hence, he is responsible for all</w:t>
+      </w:r>
+      <w:r>
+        <w:t>.</w:t>
       </w:r>
     </w:p>
     <w:p>
@@ -1248,6 +1287,7 @@
         <w:spacing w:before="0" w:beforeAutospacing="0" w:after="0" w:afterAutospacing="0" w:line="480" w:lineRule="auto"/>
       </w:pPr>
       <w:r>
+        <w:lastRenderedPageBreak/>
         <w:t>This is a medium dataset. Therefore, the data / model of each complete phase had to be saved to files so that other members could work on their job.</w:t>
       </w:r>
     </w:p>
@@ -1274,7 +1314,6 @@
         <w:spacing w:before="0" w:beforeAutospacing="0" w:after="0" w:afterAutospacing="0" w:line="480" w:lineRule="auto"/>
       </w:pPr>
       <w:r>
-        <w:lastRenderedPageBreak/>
         <w:t>Reviews are not written grammatically but only are short phrases combined. Thus, it is difficult to semantically analyze them.</w:t>
       </w:r>
     </w:p>
@@ -2990,6 +3029,7 @@
   <w:style w:type="character" w:default="1" w:styleId="DefaultParagraphFont">
     <w:name w:val="Default Paragraph Font"/>
     <w:uiPriority w:val="1"/>
+    <w:semiHidden/>
     <w:unhideWhenUsed/>
   </w:style>
   <w:style w:type="table" w:default="1" w:styleId="TableNormal">
@@ -5524,7 +5564,7 @@
         <a:p>
           <a:r>
             <a:rPr lang="en-US"/>
-            <a:t>Sum of tokens divides each criterion value</a:t>
+            <a:t>Sum of all similarity is divided by each criterion value</a:t>
           </a:r>
         </a:p>
       </dgm:t>
@@ -7110,7 +7150,7 @@
           </a:pPr>
           <a:r>
             <a:rPr lang="en-US" sz="2000" kern="1200"/>
-            <a:t>Sum of tokens divides each criterion value</a:t>
+            <a:t>Sum of all similarity is divided by each criterion value</a:t>
           </a:r>
         </a:p>
       </dsp:txBody>

</xml_diff>